<commit_message>
docx and pdf updates
</commit_message>
<xml_diff>
--- a/Unit 0/Student Experiences Survey.docx
+++ b/Unit 0/Student Experiences Survey.docx
@@ -21,29 +21,6 @@
           <w:rStyle w:val="eop"/>
           <w:b/>
           <w:sz w:val="28"/>
-        </w:rPr>
-        <w:t> </w:t>
-      </w:r>
-    </w:p>
-    <w:p>
-      <w:pPr>
-        <w:pStyle w:val="paragraph"/>
-        <w:spacing w:before="0" w:beforeAutospacing="0" w:after="0" w:afterAutospacing="0"/>
-        <w:textAlignment w:val="baseline"/>
-        <w:rPr>
-          <w:rFonts w:ascii="&amp;quot" w:hAnsi="&amp;quot"/>
-          <w:color w:val="000000"/>
-          <w:sz w:val="18"/>
-          <w:szCs w:val="18"/>
-        </w:rPr>
-      </w:pPr>
-      <w:r>
-        <w:rPr>
-          <w:rStyle w:val="eop"/>
-          <w:rFonts w:ascii="Calibri" w:hAnsi="Calibri" w:cs="Calibri"/>
-          <w:color w:val="000000"/>
-          <w:sz w:val="22"/>
-          <w:szCs w:val="22"/>
         </w:rPr>
         <w:t> </w:t>
       </w:r>
@@ -359,20 +336,7 @@
     <w:p>
       <w:pPr>
         <w:pStyle w:val="paragraph"/>
-        <w:spacing w:before="0" w:beforeAutospacing="0" w:after="0" w:afterAutospacing="0"/>
-        <w:textAlignment w:val="baseline"/>
-        <w:rPr>
-          <w:rFonts w:asciiTheme="minorHAnsi" w:hAnsiTheme="minorHAnsi" w:cstheme="minorHAnsi"/>
-          <w:color w:val="000000"/>
-          <w:sz w:val="22"/>
-          <w:szCs w:val="22"/>
-        </w:rPr>
-      </w:pPr>
-    </w:p>
-    <w:p>
-      <w:pPr>
-        <w:pStyle w:val="paragraph"/>
-        <w:spacing w:before="0" w:beforeAutospacing="0" w:after="0" w:afterAutospacing="0"/>
+        <w:spacing w:before="0" w:beforeAutospacing="0" w:after="0" w:afterAutospacing="0" w:line="276" w:lineRule="auto"/>
         <w:textAlignment w:val="baseline"/>
         <w:rPr>
           <w:rFonts w:ascii="&amp;quot" w:hAnsi="&amp;quot"/>
@@ -453,27 +417,41 @@
     <w:p>
       <w:pPr>
         <w:pStyle w:val="paragraph"/>
-        <w:spacing w:before="0" w:beforeAutospacing="0" w:after="0" w:afterAutospacing="0"/>
+        <w:spacing w:before="0" w:beforeAutospacing="0" w:after="0" w:afterAutospacing="0" w:line="276" w:lineRule="auto"/>
         <w:textAlignment w:val="baseline"/>
         <w:rPr>
-          <w:rFonts w:ascii="&amp;quot" w:hAnsi="&amp;quot"/>
-          <w:color w:val="000000"/>
-          <w:sz w:val="18"/>
-          <w:szCs w:val="18"/>
+          <w:rStyle w:val="normaltextrun"/>
+          <w:rFonts w:asciiTheme="minorHAnsi" w:hAnsiTheme="minorHAnsi" w:cstheme="minorHAnsi"/>
+          <w:b/>
+          <w:bCs/>
+          <w:color w:val="000000"/>
+          <w:sz w:val="22"/>
+          <w:szCs w:val="22"/>
         </w:rPr>
       </w:pPr>
+      <w:r>
+        <w:rPr>
+          <w:rStyle w:val="normaltextrun"/>
+          <w:rFonts w:asciiTheme="minorHAnsi" w:hAnsiTheme="minorHAnsi" w:cstheme="minorHAnsi"/>
+          <w:b/>
+          <w:bCs/>
+          <w:color w:val="000000"/>
+          <w:sz w:val="22"/>
+          <w:szCs w:val="22"/>
+        </w:rPr>
+        <w:t xml:space="preserve">What are your favorite things you do with technology? </w:t>
+      </w:r>
     </w:p>
     <w:p>
       <w:pPr>
         <w:pStyle w:val="paragraph"/>
-        <w:spacing w:before="0" w:beforeAutospacing="0" w:after="0" w:afterAutospacing="0"/>
+        <w:spacing w:before="0" w:beforeAutospacing="0" w:after="0" w:afterAutospacing="0" w:line="276" w:lineRule="auto"/>
         <w:textAlignment w:val="baseline"/>
         <w:rPr>
           <w:rStyle w:val="normaltextrun"/>
-          <w:rFonts w:ascii="Calibri" w:hAnsi="Calibri" w:cs="Calibri"/>
-          <w:b/>
-          <w:bCs/>
-          <w:color w:val="000000"/>
+          <w:rFonts w:asciiTheme="minorHAnsi" w:hAnsiTheme="minorHAnsi" w:cstheme="minorHAnsi"/>
+          <w:b/>
+          <w:bCs/>
           <w:sz w:val="22"/>
           <w:szCs w:val="22"/>
         </w:rPr>
@@ -481,32 +459,8 @@
       <w:r>
         <w:rPr>
           <w:rStyle w:val="normaltextrun"/>
-          <w:rFonts w:ascii="Calibri" w:hAnsi="Calibri" w:cs="Calibri"/>
-          <w:b/>
-          <w:bCs/>
-          <w:color w:val="000000"/>
-          <w:sz w:val="22"/>
-          <w:szCs w:val="22"/>
-        </w:rPr>
-        <w:t xml:space="preserve">What are your favorite things you do with technology? </w:t>
-      </w:r>
-    </w:p>
-    <w:p>
-      <w:pPr>
-        <w:pStyle w:val="paragraph"/>
-        <w:spacing w:before="0" w:beforeAutospacing="0" w:after="0" w:afterAutospacing="0"/>
-        <w:textAlignment w:val="baseline"/>
-        <w:rPr>
-          <w:rFonts w:ascii="&amp;quot" w:hAnsi="&amp;quot"/>
-          <w:color w:val="000000"/>
-          <w:sz w:val="18"/>
-          <w:szCs w:val="18"/>
-        </w:rPr>
-      </w:pPr>
-      <w:r>
-        <w:rPr>
-          <w:rStyle w:val="normaltextrun"/>
-          <w:rFonts w:ascii="Calibri" w:hAnsi="Calibri" w:cs="Calibri"/>
+          <w:rFonts w:asciiTheme="minorHAnsi" w:hAnsiTheme="minorHAnsi" w:cstheme="minorHAnsi"/>
+          <w:b/>
           <w:bCs/>
           <w:color w:val="000000"/>
           <w:sz w:val="22"/>
@@ -516,11 +470,10 @@
       </w:r>
       <w:r>
         <w:rPr>
-          <w:rStyle w:val="eop"/>
-          <w:rFonts w:ascii="Calibri" w:hAnsi="Calibri" w:cs="Calibri"/>
-          <w:color w:val="000000"/>
-          <w:sz w:val="22"/>
-          <w:szCs w:val="22"/>
+          <w:rStyle w:val="normaltextrun"/>
+          <w:rFonts w:asciiTheme="minorHAnsi" w:hAnsiTheme="minorHAnsi" w:cstheme="minorHAnsi"/>
+          <w:b/>
+          <w:bCs/>
         </w:rPr>
         <w:t> </w:t>
       </w:r>
@@ -562,42 +515,21 @@
     <w:p>
       <w:pPr>
         <w:pStyle w:val="paragraph"/>
-        <w:spacing w:before="0" w:beforeAutospacing="0" w:after="0" w:afterAutospacing="0"/>
+        <w:spacing w:before="0" w:beforeAutospacing="0" w:after="0" w:afterAutospacing="0" w:line="276" w:lineRule="auto"/>
         <w:textAlignment w:val="baseline"/>
         <w:rPr>
-          <w:rFonts w:ascii="&amp;quot" w:hAnsi="&amp;quot"/>
-          <w:color w:val="000000"/>
-          <w:sz w:val="18"/>
-          <w:szCs w:val="18"/>
+          <w:rStyle w:val="normaltextrun"/>
+          <w:rFonts w:asciiTheme="minorHAnsi" w:hAnsiTheme="minorHAnsi" w:cstheme="minorHAnsi"/>
+          <w:b/>
+          <w:bCs/>
+          <w:sz w:val="22"/>
+          <w:szCs w:val="22"/>
         </w:rPr>
       </w:pPr>
       <w:r>
         <w:rPr>
-          <w:rStyle w:val="eop"/>
-          <w:rFonts w:ascii="Calibri" w:hAnsi="Calibri" w:cs="Calibri"/>
-          <w:color w:val="000000"/>
-          <w:sz w:val="22"/>
-          <w:szCs w:val="22"/>
-        </w:rPr>
-        <w:t> </w:t>
-      </w:r>
-    </w:p>
-    <w:p>
-      <w:pPr>
-        <w:pStyle w:val="paragraph"/>
-        <w:spacing w:before="0" w:beforeAutospacing="0" w:after="0" w:afterAutospacing="0"/>
-        <w:textAlignment w:val="baseline"/>
-        <w:rPr>
-          <w:rFonts w:ascii="&amp;quot" w:hAnsi="&amp;quot"/>
-          <w:color w:val="000000"/>
-          <w:sz w:val="18"/>
-          <w:szCs w:val="18"/>
-        </w:rPr>
-      </w:pPr>
-      <w:r>
-        <w:rPr>
-          <w:rStyle w:val="normaltextrun"/>
-          <w:rFonts w:ascii="Calibri" w:hAnsi="Calibri" w:cs="Calibri"/>
+          <w:rStyle w:val="normaltextrun"/>
+          <w:rFonts w:asciiTheme="minorHAnsi" w:hAnsiTheme="minorHAnsi" w:cstheme="minorHAnsi"/>
           <w:b/>
           <w:bCs/>
           <w:color w:val="000000"/>
@@ -608,11 +540,10 @@
       </w:r>
       <w:r>
         <w:rPr>
-          <w:rStyle w:val="eop"/>
-          <w:rFonts w:ascii="Calibri" w:hAnsi="Calibri" w:cs="Calibri"/>
-          <w:color w:val="000000"/>
-          <w:sz w:val="22"/>
-          <w:szCs w:val="22"/>
+          <w:rStyle w:val="normaltextrun"/>
+          <w:rFonts w:asciiTheme="minorHAnsi" w:hAnsiTheme="minorHAnsi" w:cstheme="minorHAnsi"/>
+          <w:b/>
+          <w:bCs/>
         </w:rPr>
         <w:t> </w:t>
       </w:r>
@@ -654,37 +585,41 @@
     <w:p>
       <w:pPr>
         <w:pStyle w:val="paragraph"/>
-        <w:spacing w:before="0" w:beforeAutospacing="0" w:after="0" w:afterAutospacing="0"/>
+        <w:spacing w:before="0" w:beforeAutospacing="0" w:after="0" w:afterAutospacing="0" w:line="276" w:lineRule="auto"/>
         <w:textAlignment w:val="baseline"/>
         <w:rPr>
-          <w:rFonts w:ascii="&amp;quot" w:hAnsi="&amp;quot"/>
-          <w:color w:val="000000"/>
-          <w:sz w:val="18"/>
-          <w:szCs w:val="18"/>
+          <w:rStyle w:val="normaltextrun"/>
+          <w:rFonts w:asciiTheme="minorHAnsi" w:hAnsiTheme="minorHAnsi" w:cstheme="minorHAnsi"/>
+          <w:b/>
+          <w:bCs/>
+          <w:color w:val="000000"/>
+          <w:sz w:val="22"/>
+          <w:szCs w:val="22"/>
         </w:rPr>
       </w:pPr>
       <w:r>
         <w:rPr>
-          <w:rStyle w:val="eop"/>
-          <w:rFonts w:ascii="Calibri" w:hAnsi="Calibri" w:cs="Calibri"/>
-          <w:color w:val="000000"/>
-          <w:sz w:val="22"/>
-          <w:szCs w:val="22"/>
-        </w:rPr>
-        <w:t> </w:t>
+          <w:rStyle w:val="normaltextrun"/>
+          <w:rFonts w:asciiTheme="minorHAnsi" w:hAnsiTheme="minorHAnsi" w:cstheme="minorHAnsi"/>
+          <w:b/>
+          <w:bCs/>
+          <w:color w:val="000000"/>
+          <w:sz w:val="22"/>
+          <w:szCs w:val="22"/>
+        </w:rPr>
+        <w:t xml:space="preserve">What is an example of something you learned that you will always remember?  </w:t>
       </w:r>
     </w:p>
     <w:p>
       <w:pPr>
         <w:pStyle w:val="paragraph"/>
-        <w:spacing w:before="0" w:beforeAutospacing="0" w:after="0" w:afterAutospacing="0"/>
+        <w:spacing w:before="0" w:beforeAutospacing="0" w:after="0" w:afterAutospacing="0" w:line="276" w:lineRule="auto"/>
         <w:textAlignment w:val="baseline"/>
         <w:rPr>
           <w:rStyle w:val="normaltextrun"/>
-          <w:rFonts w:ascii="Calibri" w:hAnsi="Calibri" w:cs="Calibri"/>
-          <w:b/>
-          <w:bCs/>
-          <w:color w:val="000000"/>
+          <w:rFonts w:asciiTheme="minorHAnsi" w:hAnsiTheme="minorHAnsi" w:cstheme="minorHAnsi"/>
+          <w:b/>
+          <w:bCs/>
           <w:sz w:val="22"/>
           <w:szCs w:val="22"/>
         </w:rPr>
@@ -692,61 +627,21 @@
       <w:r>
         <w:rPr>
           <w:rStyle w:val="normaltextrun"/>
-          <w:rFonts w:ascii="Calibri" w:hAnsi="Calibri" w:cs="Calibri"/>
-          <w:b/>
-          <w:bCs/>
-          <w:color w:val="000000"/>
-          <w:sz w:val="22"/>
-          <w:szCs w:val="22"/>
-        </w:rPr>
-        <w:t xml:space="preserve">What is an example of something you learned that you will always remember?  </w:t>
-      </w:r>
-    </w:p>
-    <w:p>
-      <w:pPr>
-        <w:pStyle w:val="paragraph"/>
-        <w:spacing w:before="0" w:beforeAutospacing="0" w:after="0" w:afterAutospacing="0"/>
-        <w:textAlignment w:val="baseline"/>
-        <w:rPr>
-          <w:rFonts w:ascii="&amp;quot" w:hAnsi="&amp;quot"/>
-          <w:color w:val="000000"/>
-          <w:sz w:val="18"/>
-          <w:szCs w:val="18"/>
-        </w:rPr>
-      </w:pPr>
-      <w:r>
-        <w:rPr>
-          <w:rStyle w:val="normaltextrun"/>
-          <w:rFonts w:ascii="Calibri" w:hAnsi="Calibri" w:cs="Calibri"/>
-          <w:b/>
-          <w:bCs/>
-          <w:color w:val="000000"/>
-          <w:sz w:val="22"/>
-          <w:szCs w:val="22"/>
-        </w:rPr>
-        <w:t xml:space="preserve">Why was it so memorable to you? </w:t>
-      </w:r>
-      <w:bookmarkStart w:id="0" w:name="_GoBack"/>
-      <w:bookmarkEnd w:id="0"/>
-      <w:r>
-        <w:rPr>
-          <w:rStyle w:val="normaltextrun"/>
-          <w:rFonts w:ascii="Calibri" w:hAnsi="Calibri" w:cs="Calibri"/>
-          <w:b/>
-          <w:bCs/>
-          <w:color w:val="000000"/>
-          <w:sz w:val="22"/>
-          <w:szCs w:val="22"/>
-        </w:rPr>
-        <w:t>What did you like about how it was taught?  </w:t>
-      </w:r>
-      <w:r>
-        <w:rPr>
-          <w:rStyle w:val="eop"/>
-          <w:rFonts w:ascii="Calibri" w:hAnsi="Calibri" w:cs="Calibri"/>
-          <w:color w:val="000000"/>
-          <w:sz w:val="22"/>
-          <w:szCs w:val="22"/>
+          <w:rFonts w:asciiTheme="minorHAnsi" w:hAnsiTheme="minorHAnsi" w:cstheme="minorHAnsi"/>
+          <w:b/>
+          <w:bCs/>
+          <w:color w:val="000000"/>
+          <w:sz w:val="22"/>
+          <w:szCs w:val="22"/>
+        </w:rPr>
+        <w:t>Why was it so memorable to you? What did you like about how it was taught?  </w:t>
+      </w:r>
+      <w:r>
+        <w:rPr>
+          <w:rStyle w:val="normaltextrun"/>
+          <w:rFonts w:asciiTheme="minorHAnsi" w:hAnsiTheme="minorHAnsi" w:cstheme="minorHAnsi"/>
+          <w:b/>
+          <w:bCs/>
         </w:rPr>
         <w:t>  </w:t>
       </w:r>
@@ -788,47 +683,130 @@
     <w:p>
       <w:pPr>
         <w:pStyle w:val="paragraph"/>
-        <w:spacing w:before="0" w:beforeAutospacing="0" w:after="0" w:afterAutospacing="0"/>
+        <w:spacing w:before="0" w:beforeAutospacing="0" w:after="0" w:afterAutospacing="0" w:line="276" w:lineRule="auto"/>
         <w:textAlignment w:val="baseline"/>
         <w:rPr>
-          <w:rFonts w:ascii="&amp;quot" w:hAnsi="&amp;quot"/>
-          <w:color w:val="000000"/>
-          <w:sz w:val="18"/>
-          <w:szCs w:val="18"/>
+          <w:rStyle w:val="normaltextrun"/>
+          <w:rFonts w:asciiTheme="minorHAnsi" w:hAnsiTheme="minorHAnsi" w:cstheme="minorHAnsi"/>
+          <w:b/>
+          <w:bCs/>
+          <w:sz w:val="22"/>
+          <w:szCs w:val="22"/>
         </w:rPr>
       </w:pPr>
+      <w:r>
+        <w:rPr>
+          <w:rStyle w:val="normaltextrun"/>
+          <w:rFonts w:asciiTheme="minorHAnsi" w:hAnsiTheme="minorHAnsi" w:cstheme="minorHAnsi"/>
+          <w:b/>
+          <w:bCs/>
+          <w:color w:val="000000"/>
+          <w:sz w:val="22"/>
+          <w:szCs w:val="22"/>
+        </w:rPr>
+        <w:t xml:space="preserve">What hobbies, sports, other </w:t>
+      </w:r>
+      <w:proofErr w:type="gramStart"/>
+      <w:r>
+        <w:rPr>
+          <w:rStyle w:val="normaltextrun"/>
+          <w:rFonts w:asciiTheme="minorHAnsi" w:hAnsiTheme="minorHAnsi" w:cstheme="minorHAnsi"/>
+          <w:b/>
+          <w:bCs/>
+          <w:color w:val="000000"/>
+          <w:sz w:val="22"/>
+          <w:szCs w:val="22"/>
+        </w:rPr>
+        <w:t>interests, or</w:t>
+      </w:r>
+      <w:proofErr w:type="gramEnd"/>
+      <w:r>
+        <w:rPr>
+          <w:rStyle w:val="normaltextrun"/>
+          <w:rFonts w:asciiTheme="minorHAnsi" w:hAnsiTheme="minorHAnsi" w:cstheme="minorHAnsi"/>
+          <w:b/>
+          <w:bCs/>
+          <w:color w:val="000000"/>
+          <w:sz w:val="22"/>
+          <w:szCs w:val="22"/>
+        </w:rPr>
+        <w:t xml:space="preserve"> social causes do you care about?</w:t>
+      </w:r>
+      <w:r>
+        <w:rPr>
+          <w:rStyle w:val="normaltextrun"/>
+          <w:rFonts w:asciiTheme="minorHAnsi" w:hAnsiTheme="minorHAnsi" w:cstheme="minorHAnsi"/>
+          <w:b/>
+          <w:bCs/>
+        </w:rPr>
+        <w:t> </w:t>
+      </w:r>
     </w:p>
+    <w:tbl>
+      <w:tblPr>
+        <w:tblStyle w:val="TableGrid"/>
+        <w:tblW w:w="9379" w:type="dxa"/>
+        <w:tblLook w:val="04A0" w:firstRow="1" w:lastRow="0" w:firstColumn="1" w:lastColumn="0" w:noHBand="0" w:noVBand="1"/>
+      </w:tblPr>
+      <w:tblGrid>
+        <w:gridCol w:w="9379"/>
+      </w:tblGrid>
+      <w:tr>
+        <w:trPr>
+          <w:trHeight w:val="974"/>
+        </w:trPr>
+        <w:tc>
+          <w:tcPr>
+            <w:tcW w:w="9379" w:type="dxa"/>
+          </w:tcPr>
+          <w:p>
+            <w:pPr>
+              <w:pStyle w:val="paragraph"/>
+              <w:spacing w:before="0" w:beforeAutospacing="0" w:after="0" w:afterAutospacing="0" w:line="276" w:lineRule="auto"/>
+              <w:textAlignment w:val="baseline"/>
+              <w:rPr>
+                <w:rStyle w:val="normaltextrun"/>
+                <w:rFonts w:asciiTheme="minorHAnsi" w:hAnsiTheme="minorHAnsi" w:cstheme="minorHAnsi"/>
+                <w:b/>
+                <w:bCs/>
+              </w:rPr>
+            </w:pPr>
+          </w:p>
+        </w:tc>
+      </w:tr>
+    </w:tbl>
     <w:p>
       <w:pPr>
         <w:pStyle w:val="paragraph"/>
-        <w:spacing w:before="0" w:beforeAutospacing="0" w:after="0" w:afterAutospacing="0"/>
+        <w:spacing w:before="0" w:beforeAutospacing="0" w:after="0" w:afterAutospacing="0" w:line="276" w:lineRule="auto"/>
         <w:textAlignment w:val="baseline"/>
         <w:rPr>
-          <w:rFonts w:ascii="&amp;quot" w:hAnsi="&amp;quot"/>
-          <w:color w:val="000000"/>
-          <w:sz w:val="18"/>
-          <w:szCs w:val="18"/>
+          <w:rStyle w:val="normaltextrun"/>
+          <w:rFonts w:asciiTheme="minorHAnsi" w:hAnsiTheme="minorHAnsi" w:cstheme="minorHAnsi"/>
+          <w:b/>
+          <w:bCs/>
+          <w:sz w:val="22"/>
+          <w:szCs w:val="22"/>
         </w:rPr>
       </w:pPr>
       <w:r>
         <w:rPr>
           <w:rStyle w:val="normaltextrun"/>
-          <w:rFonts w:ascii="Calibri" w:hAnsi="Calibri" w:cs="Calibri"/>
-          <w:b/>
-          <w:bCs/>
-          <w:color w:val="000000"/>
-          <w:sz w:val="22"/>
-          <w:szCs w:val="22"/>
-        </w:rPr>
-        <w:t>What hobbies, sports, other interests, or social causes do you care about?</w:t>
-      </w:r>
-      <w:r>
-        <w:rPr>
-          <w:rStyle w:val="eop"/>
-          <w:rFonts w:ascii="Calibri" w:hAnsi="Calibri" w:cs="Calibri"/>
-          <w:color w:val="000000"/>
-          <w:sz w:val="22"/>
-          <w:szCs w:val="22"/>
+          <w:rFonts w:asciiTheme="minorHAnsi" w:hAnsiTheme="minorHAnsi" w:cstheme="minorHAnsi"/>
+          <w:b/>
+          <w:bCs/>
+          <w:color w:val="000000"/>
+          <w:sz w:val="22"/>
+          <w:szCs w:val="22"/>
+        </w:rPr>
+        <w:t>What is a saying, metaphor, analogy, or parable you remember hearing from your parents or guardians, grandparents, aunts and uncles? And what do you think it means?</w:t>
+      </w:r>
+      <w:r>
+        <w:rPr>
+          <w:rStyle w:val="normaltextrun"/>
+          <w:rFonts w:asciiTheme="minorHAnsi" w:hAnsiTheme="minorHAnsi" w:cstheme="minorHAnsi"/>
+          <w:b/>
+          <w:bCs/>
         </w:rPr>
         <w:t> </w:t>
       </w:r>
@@ -870,129 +848,41 @@
     <w:p>
       <w:pPr>
         <w:pStyle w:val="paragraph"/>
-        <w:spacing w:before="0" w:beforeAutospacing="0" w:after="0" w:afterAutospacing="0"/>
+        <w:spacing w:before="0" w:beforeAutospacing="0" w:after="0" w:afterAutospacing="0" w:line="276" w:lineRule="auto"/>
         <w:textAlignment w:val="baseline"/>
         <w:rPr>
-          <w:rFonts w:ascii="&amp;quot" w:hAnsi="&amp;quot"/>
-          <w:color w:val="000000"/>
-          <w:sz w:val="18"/>
-          <w:szCs w:val="18"/>
+          <w:rStyle w:val="normaltextrun"/>
+          <w:rFonts w:asciiTheme="minorHAnsi" w:hAnsiTheme="minorHAnsi" w:cstheme="minorHAnsi"/>
+          <w:bCs/>
         </w:rPr>
       </w:pPr>
-      <w:r>
-        <w:rPr>
-          <w:rStyle w:val="eop"/>
-          <w:rFonts w:ascii="Calibri" w:hAnsi="Calibri" w:cs="Calibri"/>
-          <w:color w:val="000000"/>
-          <w:sz w:val="22"/>
-          <w:szCs w:val="22"/>
-        </w:rPr>
-        <w:t>  </w:t>
+      <w:bookmarkStart w:id="0" w:name="_GoBack"/>
+      <w:r>
+        <w:rPr>
+          <w:rStyle w:val="normaltextrun"/>
+          <w:rFonts w:asciiTheme="minorHAnsi" w:hAnsiTheme="minorHAnsi" w:cstheme="minorHAnsi"/>
+          <w:bCs/>
+        </w:rPr>
+        <w:t>Now that you have had some additional time to think about "I am __", express who</w:t>
+      </w:r>
+      <w:r>
+        <w:rPr>
+          <w:rStyle w:val="normaltextrun"/>
+          <w:rFonts w:asciiTheme="minorHAnsi" w:hAnsiTheme="minorHAnsi" w:cstheme="minorHAnsi"/>
+          <w:bCs/>
+        </w:rPr>
+        <w:t xml:space="preserve"> </w:t>
+      </w:r>
+      <w:r>
+        <w:rPr>
+          <w:rStyle w:val="normaltextrun"/>
+          <w:rFonts w:asciiTheme="minorHAnsi" w:hAnsiTheme="minorHAnsi" w:cstheme="minorHAnsi"/>
+          <w:bCs/>
+        </w:rPr>
+        <w:t>you are using SNAP</w:t>
       </w:r>
     </w:p>
-    <w:p>
-      <w:pPr>
-        <w:pStyle w:val="paragraph"/>
-        <w:spacing w:before="0" w:beforeAutospacing="0" w:after="0" w:afterAutospacing="0"/>
-        <w:textAlignment w:val="baseline"/>
-        <w:rPr>
-          <w:rFonts w:ascii="&amp;quot" w:hAnsi="&amp;quot"/>
-          <w:color w:val="000000"/>
-          <w:sz w:val="18"/>
-          <w:szCs w:val="18"/>
-        </w:rPr>
-      </w:pPr>
-      <w:r>
-        <w:rPr>
-          <w:rStyle w:val="normaltextrun"/>
-          <w:rFonts w:ascii="Calibri" w:hAnsi="Calibri" w:cs="Calibri"/>
-          <w:b/>
-          <w:bCs/>
-          <w:color w:val="000000"/>
-          <w:sz w:val="22"/>
-          <w:szCs w:val="22"/>
-        </w:rPr>
-        <w:t>What is a saying, metaphor, analogy, or parable you remember hearing from your parents or guardians, grandparents, aunts and uncles? And what do you think it means?</w:t>
-      </w:r>
-      <w:r>
-        <w:rPr>
-          <w:rStyle w:val="eop"/>
-          <w:rFonts w:ascii="Calibri" w:hAnsi="Calibri" w:cs="Calibri"/>
-          <w:color w:val="000000"/>
-          <w:sz w:val="22"/>
-          <w:szCs w:val="22"/>
-        </w:rPr>
-        <w:t> </w:t>
-      </w:r>
-    </w:p>
-    <w:tbl>
-      <w:tblPr>
-        <w:tblStyle w:val="TableGrid"/>
-        <w:tblW w:w="9379" w:type="dxa"/>
-        <w:tblLook w:val="04A0" w:firstRow="1" w:lastRow="0" w:firstColumn="1" w:lastColumn="0" w:noHBand="0" w:noVBand="1"/>
-      </w:tblPr>
-      <w:tblGrid>
-        <w:gridCol w:w="9379"/>
-      </w:tblGrid>
-      <w:tr>
-        <w:trPr>
-          <w:trHeight w:val="974"/>
-        </w:trPr>
-        <w:tc>
-          <w:tcPr>
-            <w:tcW w:w="9379" w:type="dxa"/>
-          </w:tcPr>
-          <w:p>
-            <w:pPr>
-              <w:pStyle w:val="paragraph"/>
-              <w:spacing w:before="0" w:beforeAutospacing="0" w:after="0" w:afterAutospacing="0"/>
-              <w:textAlignment w:val="baseline"/>
-              <w:rPr>
-                <w:rStyle w:val="eop"/>
-                <w:rFonts w:ascii="Calibri" w:hAnsi="Calibri" w:cs="Calibri"/>
-                <w:color w:val="000000"/>
-                <w:sz w:val="22"/>
-                <w:szCs w:val="22"/>
-              </w:rPr>
-            </w:pPr>
-          </w:p>
-        </w:tc>
-      </w:tr>
-    </w:tbl>
-    <w:p>
-      <w:pPr>
-        <w:spacing w:after="0"/>
-        <w:rPr>
-          <w:b/>
-        </w:rPr>
-      </w:pPr>
-    </w:p>
-    <w:p>
-      <w:pPr>
-        <w:spacing w:after="0"/>
-        <w:rPr>
-          <w:b/>
-        </w:rPr>
-      </w:pPr>
-      <w:r>
-        <w:rPr>
-          <w:b/>
-        </w:rPr>
-        <w:t>Now that you have had some additional time to think about "I am __", express who</w:t>
-      </w:r>
-      <w:r>
-        <w:rPr>
-          <w:b/>
-        </w:rPr>
-        <w:t xml:space="preserve"> </w:t>
-      </w:r>
-      <w:r>
-        <w:rPr>
-          <w:b/>
-        </w:rPr>
-        <w:t>you are using SNAP</w:t>
-      </w:r>
-    </w:p>
+    <w:bookmarkEnd w:id="0"/>
     <w:tbl>
       <w:tblPr>
         <w:tblStyle w:val="TableGrid"/>
@@ -1033,6 +923,8 @@
       </w:pPr>
     </w:p>
     <w:sectPr>
+      <w:headerReference w:type="default" r:id="rId6"/>
+      <w:footerReference w:type="default" r:id="rId7"/>
       <w:pgSz w:w="12240" w:h="15840"/>
       <w:pgMar w:top="1440" w:right="288" w:bottom="288" w:left="1440" w:header="720" w:footer="720" w:gutter="0"/>
       <w:cols w:space="720"/>
@@ -1040,6 +932,215 @@
     </w:sectPr>
   </w:body>
 </w:document>
+</file>
+
+<file path=word/endnotes.xml><?xml version="1.0" encoding="utf-8"?>
+<w:endnotes xmlns:wpc="http://schemas.microsoft.com/office/word/2010/wordprocessingCanvas" xmlns:cx="http://schemas.microsoft.com/office/drawing/2014/chartex" xmlns:cx1="http://schemas.microsoft.com/office/drawing/2015/9/8/chartex" xmlns:cx2="http://schemas.microsoft.com/office/drawing/2015/10/21/chartex" xmlns:cx3="http://schemas.microsoft.com/office/drawing/2016/5/9/chartex" xmlns:cx4="http://schemas.microsoft.com/office/drawing/2016/5/10/chartex" xmlns:cx5="http://schemas.microsoft.com/office/drawing/2016/5/11/chartex" xmlns:cx6="http://schemas.microsoft.com/office/drawing/2016/5/12/chartex" xmlns:cx7="http://schemas.microsoft.com/office/drawing/2016/5/13/chartex" xmlns:cx8="http://schemas.microsoft.com/office/drawing/2016/5/14/chartex" xmlns:mc="http://schemas.openxmlformats.org/markup-compatibility/2006" xmlns:aink="http://schemas.microsoft.com/office/drawing/2016/ink" xmlns:am3d="http://schemas.microsoft.com/office/drawing/2017/model3d" xmlns:o="urn:schemas-microsoft-com:office:office" xmlns:r="http://schemas.openxmlformats.org/officeDocument/2006/relationships" xmlns:m="http://schemas.openxmlformats.org/officeDocument/2006/math" xmlns:v="urn:schemas-microsoft-com:vml" xmlns:wp14="http://schemas.microsoft.com/office/word/2010/wordprocessingDrawing" xmlns:wp="http://schemas.openxmlformats.org/drawingml/2006/wordprocessingDrawing" xmlns:w10="urn:schemas-microsoft-com:office:word" xmlns:w="http://schemas.openxmlformats.org/wordprocessingml/2006/main" xmlns:w14="http://schemas.microsoft.com/office/word/2010/wordml" xmlns:w15="http://schemas.microsoft.com/office/word/2012/wordml" xmlns:w16cid="http://schemas.microsoft.com/office/word/2016/wordml/cid" xmlns:w16se="http://schemas.microsoft.com/office/word/2015/wordml/symex" xmlns:wpg="http://schemas.microsoft.com/office/word/2010/wordprocessingGroup" xmlns:wpi="http://schemas.microsoft.com/office/word/2010/wordprocessingInk" xmlns:wne="http://schemas.microsoft.com/office/word/2006/wordml" xmlns:wps="http://schemas.microsoft.com/office/word/2010/wordprocessingShape" mc:Ignorable="w14 w15 w16se w16cid wp14">
+  <w:endnote w:type="separator" w:id="-1">
+    <w:p>
+      <w:pPr>
+        <w:spacing w:after="0" w:line="240" w:lineRule="auto"/>
+      </w:pPr>
+      <w:r>
+        <w:separator/>
+      </w:r>
+    </w:p>
+  </w:endnote>
+  <w:endnote w:type="continuationSeparator" w:id="0">
+    <w:p>
+      <w:pPr>
+        <w:spacing w:after="0" w:line="240" w:lineRule="auto"/>
+      </w:pPr>
+      <w:r>
+        <w:continuationSeparator/>
+      </w:r>
+    </w:p>
+  </w:endnote>
+</w:endnotes>
+</file>
+
+<file path=word/footer1.xml><?xml version="1.0" encoding="utf-8"?>
+<w:ftr xmlns:wpc="http://schemas.microsoft.com/office/word/2010/wordprocessingCanvas" xmlns:cx="http://schemas.microsoft.com/office/drawing/2014/chartex" xmlns:cx1="http://schemas.microsoft.com/office/drawing/2015/9/8/chartex" xmlns:cx2="http://schemas.microsoft.com/office/drawing/2015/10/21/chartex" xmlns:cx3="http://schemas.microsoft.com/office/drawing/2016/5/9/chartex" xmlns:cx4="http://schemas.microsoft.com/office/drawing/2016/5/10/chartex" xmlns:cx5="http://schemas.microsoft.com/office/drawing/2016/5/11/chartex" xmlns:cx6="http://schemas.microsoft.com/office/drawing/2016/5/12/chartex" xmlns:cx7="http://schemas.microsoft.com/office/drawing/2016/5/13/chartex" xmlns:cx8="http://schemas.microsoft.com/office/drawing/2016/5/14/chartex" xmlns:mc="http://schemas.openxmlformats.org/markup-compatibility/2006" xmlns:aink="http://schemas.microsoft.com/office/drawing/2016/ink" xmlns:am3d="http://schemas.microsoft.com/office/drawing/2017/model3d" xmlns:o="urn:schemas-microsoft-com:office:office" xmlns:r="http://schemas.openxmlformats.org/officeDocument/2006/relationships" xmlns:m="http://schemas.openxmlformats.org/officeDocument/2006/math" xmlns:v="urn:schemas-microsoft-com:vml" xmlns:wp14="http://schemas.microsoft.com/office/word/2010/wordprocessingDrawing" xmlns:wp="http://schemas.openxmlformats.org/drawingml/2006/wordprocessingDrawing" xmlns:w10="urn:schemas-microsoft-com:office:word" xmlns:w="http://schemas.openxmlformats.org/wordprocessingml/2006/main" xmlns:w14="http://schemas.microsoft.com/office/word/2010/wordml" xmlns:w15="http://schemas.microsoft.com/office/word/2012/wordml" xmlns:w16cid="http://schemas.microsoft.com/office/word/2016/wordml/cid" xmlns:w16se="http://schemas.microsoft.com/office/word/2015/wordml/symex" xmlns:wpg="http://schemas.microsoft.com/office/word/2010/wordprocessingGroup" xmlns:wpi="http://schemas.microsoft.com/office/word/2010/wordprocessingInk" xmlns:wne="http://schemas.microsoft.com/office/word/2006/wordml" xmlns:wps="http://schemas.microsoft.com/office/word/2010/wordprocessingShape" mc:Ignorable="w14 w15 w16se w16cid wp14">
+  <w:p>
+    <w:pPr>
+      <w:pStyle w:val="Footer"/>
+      <w:rPr>
+        <w:sz w:val="14"/>
+        <w:szCs w:val="14"/>
+      </w:rPr>
+    </w:pPr>
+    <w:r>
+      <w:rPr>
+        <w:noProof/>
+      </w:rPr>
+      <w:drawing>
+        <wp:inline distT="0" distB="0" distL="0" distR="0" wp14:anchorId="0FE25E49" wp14:editId="7A47C56C">
+          <wp:extent cx="707647" cy="247589"/>
+          <wp:effectExtent l="0" t="0" r="0" b="0"/>
+          <wp:docPr id="2" name="Picture 2"/>
+          <wp:cNvGraphicFramePr>
+            <a:graphicFrameLocks xmlns:a="http://schemas.openxmlformats.org/drawingml/2006/main" noChangeAspect="1"/>
+          </wp:cNvGraphicFramePr>
+          <a:graphic xmlns:a="http://schemas.openxmlformats.org/drawingml/2006/main">
+            <a:graphicData uri="http://schemas.openxmlformats.org/drawingml/2006/picture">
+              <pic:pic xmlns:pic="http://schemas.openxmlformats.org/drawingml/2006/picture">
+                <pic:nvPicPr>
+                  <pic:cNvPr id="0" name="Picture 1"/>
+                  <pic:cNvPicPr>
+                    <a:picLocks noChangeAspect="1" noChangeArrowheads="1"/>
+                  </pic:cNvPicPr>
+                </pic:nvPicPr>
+                <pic:blipFill>
+                  <a:blip r:embed="rId1">
+                    <a:extLst>
+                      <a:ext uri="{28A0092B-C50C-407E-A947-70E740481C1C}">
+                        <a14:useLocalDpi xmlns:a14="http://schemas.microsoft.com/office/drawing/2010/main" val="0"/>
+                      </a:ext>
+                    </a:extLst>
+                  </a:blip>
+                  <a:srcRect/>
+                  <a:stretch>
+                    <a:fillRect/>
+                  </a:stretch>
+                </pic:blipFill>
+                <pic:spPr bwMode="auto">
+                  <a:xfrm>
+                    <a:off x="0" y="0"/>
+                    <a:ext cx="707647" cy="247589"/>
+                  </a:xfrm>
+                  <a:prstGeom prst="rect">
+                    <a:avLst/>
+                  </a:prstGeom>
+                  <a:noFill/>
+                  <a:ln>
+                    <a:noFill/>
+                  </a:ln>
+                </pic:spPr>
+              </pic:pic>
+            </a:graphicData>
+          </a:graphic>
+        </wp:inline>
+      </w:drawing>
+    </w:r>
+  </w:p>
+  <w:p>
+    <w:pPr>
+      <w:pStyle w:val="Footer"/>
+    </w:pPr>
+    <w:r>
+      <w:rPr>
+        <w:sz w:val="14"/>
+        <w:szCs w:val="14"/>
+      </w:rPr>
+      <w:t xml:space="preserve">This license allows </w:t>
+    </w:r>
+    <w:proofErr w:type="spellStart"/>
+    <w:r>
+      <w:rPr>
+        <w:sz w:val="14"/>
+        <w:szCs w:val="14"/>
+      </w:rPr>
+      <w:t>reusers</w:t>
+    </w:r>
+    <w:proofErr w:type="spellEnd"/>
+    <w:r>
+      <w:rPr>
+        <w:sz w:val="14"/>
+        <w:szCs w:val="14"/>
+      </w:rPr>
+      <w:t xml:space="preserve"> to distribute, remix, adapt, and build upon the material in any medium or format for noncommercial purposes only, and only so long as attribution is given to the creator. If you remix, adapt, or build upon the material, you must license the modified material under identical terms.</w:t>
+    </w:r>
+  </w:p>
+</w:ftr>
+</file>
+
+<file path=word/footnotes.xml><?xml version="1.0" encoding="utf-8"?>
+<w:footnotes xmlns:wpc="http://schemas.microsoft.com/office/word/2010/wordprocessingCanvas" xmlns:cx="http://schemas.microsoft.com/office/drawing/2014/chartex" xmlns:cx1="http://schemas.microsoft.com/office/drawing/2015/9/8/chartex" xmlns:cx2="http://schemas.microsoft.com/office/drawing/2015/10/21/chartex" xmlns:cx3="http://schemas.microsoft.com/office/drawing/2016/5/9/chartex" xmlns:cx4="http://schemas.microsoft.com/office/drawing/2016/5/10/chartex" xmlns:cx5="http://schemas.microsoft.com/office/drawing/2016/5/11/chartex" xmlns:cx6="http://schemas.microsoft.com/office/drawing/2016/5/12/chartex" xmlns:cx7="http://schemas.microsoft.com/office/drawing/2016/5/13/chartex" xmlns:cx8="http://schemas.microsoft.com/office/drawing/2016/5/14/chartex" xmlns:mc="http://schemas.openxmlformats.org/markup-compatibility/2006" xmlns:aink="http://schemas.microsoft.com/office/drawing/2016/ink" xmlns:am3d="http://schemas.microsoft.com/office/drawing/2017/model3d" xmlns:o="urn:schemas-microsoft-com:office:office" xmlns:r="http://schemas.openxmlformats.org/officeDocument/2006/relationships" xmlns:m="http://schemas.openxmlformats.org/officeDocument/2006/math" xmlns:v="urn:schemas-microsoft-com:vml" xmlns:wp14="http://schemas.microsoft.com/office/word/2010/wordprocessingDrawing" xmlns:wp="http://schemas.openxmlformats.org/drawingml/2006/wordprocessingDrawing" xmlns:w10="urn:schemas-microsoft-com:office:word" xmlns:w="http://schemas.openxmlformats.org/wordprocessingml/2006/main" xmlns:w14="http://schemas.microsoft.com/office/word/2010/wordml" xmlns:w15="http://schemas.microsoft.com/office/word/2012/wordml" xmlns:w16cid="http://schemas.microsoft.com/office/word/2016/wordml/cid" xmlns:w16se="http://schemas.microsoft.com/office/word/2015/wordml/symex" xmlns:wpg="http://schemas.microsoft.com/office/word/2010/wordprocessingGroup" xmlns:wpi="http://schemas.microsoft.com/office/word/2010/wordprocessingInk" xmlns:wne="http://schemas.microsoft.com/office/word/2006/wordml" xmlns:wps="http://schemas.microsoft.com/office/word/2010/wordprocessingShape" mc:Ignorable="w14 w15 w16se w16cid wp14">
+  <w:footnote w:type="separator" w:id="-1">
+    <w:p>
+      <w:pPr>
+        <w:spacing w:after="0" w:line="240" w:lineRule="auto"/>
+      </w:pPr>
+      <w:r>
+        <w:separator/>
+      </w:r>
+    </w:p>
+  </w:footnote>
+  <w:footnote w:type="continuationSeparator" w:id="0">
+    <w:p>
+      <w:pPr>
+        <w:spacing w:after="0" w:line="240" w:lineRule="auto"/>
+      </w:pPr>
+      <w:r>
+        <w:continuationSeparator/>
+      </w:r>
+    </w:p>
+  </w:footnote>
+</w:footnotes>
+</file>
+
+<file path=word/header1.xml><?xml version="1.0" encoding="utf-8"?>
+<w:hdr xmlns:wpc="http://schemas.microsoft.com/office/word/2010/wordprocessingCanvas" xmlns:cx="http://schemas.microsoft.com/office/drawing/2014/chartex" xmlns:cx1="http://schemas.microsoft.com/office/drawing/2015/9/8/chartex" xmlns:cx2="http://schemas.microsoft.com/office/drawing/2015/10/21/chartex" xmlns:cx3="http://schemas.microsoft.com/office/drawing/2016/5/9/chartex" xmlns:cx4="http://schemas.microsoft.com/office/drawing/2016/5/10/chartex" xmlns:cx5="http://schemas.microsoft.com/office/drawing/2016/5/11/chartex" xmlns:cx6="http://schemas.microsoft.com/office/drawing/2016/5/12/chartex" xmlns:cx7="http://schemas.microsoft.com/office/drawing/2016/5/13/chartex" xmlns:cx8="http://schemas.microsoft.com/office/drawing/2016/5/14/chartex" xmlns:mc="http://schemas.openxmlformats.org/markup-compatibility/2006" xmlns:aink="http://schemas.microsoft.com/office/drawing/2016/ink" xmlns:am3d="http://schemas.microsoft.com/office/drawing/2017/model3d" xmlns:o="urn:schemas-microsoft-com:office:office" xmlns:r="http://schemas.openxmlformats.org/officeDocument/2006/relationships" xmlns:m="http://schemas.openxmlformats.org/officeDocument/2006/math" xmlns:v="urn:schemas-microsoft-com:vml" xmlns:wp14="http://schemas.microsoft.com/office/word/2010/wordprocessingDrawing" xmlns:wp="http://schemas.openxmlformats.org/drawingml/2006/wordprocessingDrawing" xmlns:w10="urn:schemas-microsoft-com:office:word" xmlns:w="http://schemas.openxmlformats.org/wordprocessingml/2006/main" xmlns:w14="http://schemas.microsoft.com/office/word/2010/wordml" xmlns:w15="http://schemas.microsoft.com/office/word/2012/wordml" xmlns:w16cid="http://schemas.microsoft.com/office/word/2016/wordml/cid" xmlns:w16se="http://schemas.microsoft.com/office/word/2015/wordml/symex" xmlns:wpg="http://schemas.microsoft.com/office/word/2010/wordprocessingGroup" xmlns:wpi="http://schemas.microsoft.com/office/word/2010/wordprocessingInk" xmlns:wne="http://schemas.microsoft.com/office/word/2006/wordml" xmlns:wps="http://schemas.microsoft.com/office/word/2010/wordprocessingShape" mc:Ignorable="w14 w15 w16se w16cid wp14">
+  <w:p>
+    <w:pPr>
+      <w:pStyle w:val="Header"/>
+    </w:pPr>
+    <w:r>
+      <w:rPr>
+        <w:noProof/>
+      </w:rPr>
+      <w:drawing>
+        <wp:anchor distT="0" distB="0" distL="114300" distR="114300" simplePos="0" relativeHeight="251658240" behindDoc="0" locked="0" layoutInCell="1" allowOverlap="1" wp14:anchorId="2481BC2C" wp14:editId="5150A331">
+          <wp:simplePos x="0" y="0"/>
+          <wp:positionH relativeFrom="column">
+            <wp:posOffset>-352425</wp:posOffset>
+          </wp:positionH>
+          <wp:positionV relativeFrom="paragraph">
+            <wp:posOffset>-228600</wp:posOffset>
+          </wp:positionV>
+          <wp:extent cx="871304" cy="390525"/>
+          <wp:effectExtent l="0" t="0" r="0" b="0"/>
+          <wp:wrapTopAndBottom/>
+          <wp:docPr id="1" name="Picture 1" descr="A picture containing drawing&#10;&#10;Description automatically generated"/>
+          <wp:cNvGraphicFramePr>
+            <a:graphicFrameLocks xmlns:a="http://schemas.openxmlformats.org/drawingml/2006/main" noChangeAspect="1"/>
+          </wp:cNvGraphicFramePr>
+          <a:graphic xmlns:a="http://schemas.openxmlformats.org/drawingml/2006/main">
+            <a:graphicData uri="http://schemas.openxmlformats.org/drawingml/2006/picture">
+              <pic:pic xmlns:pic="http://schemas.openxmlformats.org/drawingml/2006/picture">
+                <pic:nvPicPr>
+                  <pic:cNvPr id="1" name="Microsoft-logo_rgb_c-gray.png"/>
+                  <pic:cNvPicPr/>
+                </pic:nvPicPr>
+                <pic:blipFill>
+                  <a:blip r:embed="rId1">
+                    <a:extLst>
+                      <a:ext uri="{28A0092B-C50C-407E-A947-70E740481C1C}">
+                        <a14:useLocalDpi xmlns:a14="http://schemas.microsoft.com/office/drawing/2010/main" val="0"/>
+                      </a:ext>
+                    </a:extLst>
+                  </a:blip>
+                  <a:stretch>
+                    <a:fillRect/>
+                  </a:stretch>
+                </pic:blipFill>
+                <pic:spPr>
+                  <a:xfrm>
+                    <a:off x="0" y="0"/>
+                    <a:ext cx="871304" cy="390525"/>
+                  </a:xfrm>
+                  <a:prstGeom prst="rect">
+                    <a:avLst/>
+                  </a:prstGeom>
+                </pic:spPr>
+              </pic:pic>
+            </a:graphicData>
+          </a:graphic>
+        </wp:anchor>
+      </w:drawing>
+    </w:r>
+  </w:p>
+</w:hdr>
 </file>
 
 <file path=word/styles.xml><?xml version="1.0" encoding="utf-8"?>
@@ -1059,7 +1160,7 @@
       </w:pPr>
     </w:pPrDefault>
   </w:docDefaults>
-  <w:latentStyles w:defLockedState="0" w:defUIPriority="99" w:defSemiHidden="0" w:defUnhideWhenUsed="0" w:defQFormat="0" w:count="375">
+  <w:latentStyles w:defLockedState="0" w:defUIPriority="99" w:defSemiHidden="0" w:defUnhideWhenUsed="0" w:defQFormat="0" w:count="376">
     <w:lsdException w:name="Normal" w:uiPriority="0" w:qFormat="1"/>
     <w:lsdException w:name="heading 1" w:uiPriority="9" w:qFormat="1"/>
     <w:lsdException w:name="heading 2" w:semiHidden="1" w:uiPriority="9" w:unhideWhenUsed="1" w:qFormat="1"/>
@@ -1092,7 +1193,7 @@
     <w:lsdException w:name="footnote text" w:semiHidden="1" w:unhideWhenUsed="1"/>
     <w:lsdException w:name="annotation text" w:semiHidden="1" w:unhideWhenUsed="1"/>
     <w:lsdException w:name="header" w:semiHidden="1" w:unhideWhenUsed="1"/>
-    <w:lsdException w:name="footer" w:semiHidden="1" w:unhideWhenUsed="1"/>
+    <w:lsdException w:name="footer" w:semiHidden="1" w:uiPriority="0" w:unhideWhenUsed="1"/>
     <w:lsdException w:name="index heading" w:semiHidden="1" w:unhideWhenUsed="1"/>
     <w:lsdException w:name="caption" w:semiHidden="1" w:uiPriority="35" w:unhideWhenUsed="1" w:qFormat="1"/>
     <w:lsdException w:name="table of figures" w:semiHidden="1" w:unhideWhenUsed="1"/>
@@ -1165,7 +1266,6 @@
     <w:lsdException w:name="HTML Sample" w:semiHidden="1" w:unhideWhenUsed="1"/>
     <w:lsdException w:name="HTML Typewriter" w:semiHidden="1" w:unhideWhenUsed="1"/>
     <w:lsdException w:name="HTML Variable" w:semiHidden="1" w:unhideWhenUsed="1"/>
-    <w:lsdException w:name="Normal Table" w:semiHidden="1" w:unhideWhenUsed="1"/>
     <w:lsdException w:name="annotation subject" w:semiHidden="1" w:unhideWhenUsed="1"/>
     <w:lsdException w:name="No List" w:semiHidden="1" w:unhideWhenUsed="1"/>
     <w:lsdException w:name="Outline List 1" w:semiHidden="1" w:unhideWhenUsed="1"/>
@@ -1212,10 +1312,8 @@
     <w:lsdException w:name="Table Subtle 2" w:semiHidden="1" w:unhideWhenUsed="1"/>
     <w:lsdException w:name="Table Web 1" w:semiHidden="1" w:unhideWhenUsed="1"/>
     <w:lsdException w:name="Table Web 2" w:semiHidden="1" w:unhideWhenUsed="1"/>
-    <w:lsdException w:name="Table Web 3" w:semiHidden="1" w:unhideWhenUsed="1"/>
     <w:lsdException w:name="Balloon Text" w:semiHidden="1" w:unhideWhenUsed="1"/>
     <w:lsdException w:name="Table Grid" w:uiPriority="39"/>
-    <w:lsdException w:name="Table Theme" w:semiHidden="1" w:unhideWhenUsed="1"/>
     <w:lsdException w:name="Placeholder Text" w:semiHidden="1"/>
     <w:lsdException w:name="No Spacing" w:uiPriority="1" w:qFormat="1"/>
     <w:lsdException w:name="Light Shading" w:uiPriority="60"/>
@@ -1435,6 +1533,7 @@
     <w:lsdException w:name="Smart Hyperlink" w:semiHidden="1" w:unhideWhenUsed="1"/>
     <w:lsdException w:name="Hashtag" w:semiHidden="1" w:unhideWhenUsed="1"/>
     <w:lsdException w:name="Unresolved Mention" w:semiHidden="1" w:unhideWhenUsed="1"/>
+    <w:lsdException w:name="Smart Link" w:semiHidden="1" w:unhideWhenUsed="1"/>
   </w:latentStyles>
   <w:style w:type="paragraph" w:default="1" w:styleId="Normal">
     <w:name w:val="Normal"/>
@@ -1547,6 +1646,48 @@
         <w:insideV w:val="single" w:sz="4" w:space="0" w:color="auto"/>
       </w:tblBorders>
     </w:tblPr>
+  </w:style>
+  <w:style w:type="paragraph" w:styleId="Header">
+    <w:name w:val="header"/>
+    <w:basedOn w:val="Normal"/>
+    <w:link w:val="HeaderChar"/>
+    <w:uiPriority w:val="99"/>
+    <w:unhideWhenUsed/>
+    <w:rsid w:val="00132ED4"/>
+    <w:pPr>
+      <w:tabs>
+        <w:tab w:val="center" w:pos="4680"/>
+        <w:tab w:val="right" w:pos="9360"/>
+      </w:tabs>
+      <w:spacing w:after="0" w:line="240" w:lineRule="auto"/>
+    </w:pPr>
+  </w:style>
+  <w:style w:type="character" w:customStyle="1" w:styleId="HeaderChar">
+    <w:name w:val="Header Char"/>
+    <w:basedOn w:val="DefaultParagraphFont"/>
+    <w:link w:val="Header"/>
+    <w:uiPriority w:val="99"/>
+    <w:rsid w:val="00132ED4"/>
+  </w:style>
+  <w:style w:type="paragraph" w:styleId="Footer">
+    <w:name w:val="footer"/>
+    <w:basedOn w:val="Normal"/>
+    <w:link w:val="FooterChar"/>
+    <w:unhideWhenUsed/>
+    <w:rsid w:val="00132ED4"/>
+    <w:pPr>
+      <w:tabs>
+        <w:tab w:val="center" w:pos="4680"/>
+        <w:tab w:val="right" w:pos="9360"/>
+      </w:tabs>
+      <w:spacing w:after="0" w:line="240" w:lineRule="auto"/>
+    </w:pPr>
+  </w:style>
+  <w:style w:type="character" w:customStyle="1" w:styleId="FooterChar">
+    <w:name w:val="Footer Char"/>
+    <w:basedOn w:val="DefaultParagraphFont"/>
+    <w:link w:val="Footer"/>
+    <w:rsid w:val="00132ED4"/>
   </w:style>
 </w:styles>
 </file>

</xml_diff>

<commit_message>
Student survey privacy concern
</commit_message>
<xml_diff>
--- a/Unit 0/Student Experiences Survey.docx
+++ b/Unit 0/Student Experiences Survey.docx
@@ -1,6 +1,6 @@
 
 <file path=word/document.xml><?xml version="1.0" encoding="utf-8"?>
-<w:document xmlns:wpc="http://schemas.microsoft.com/office/word/2010/wordprocessingCanvas" xmlns:cx="http://schemas.microsoft.com/office/drawing/2014/chartex" xmlns:cx1="http://schemas.microsoft.com/office/drawing/2015/9/8/chartex" xmlns:cx2="http://schemas.microsoft.com/office/drawing/2015/10/21/chartex" xmlns:cx3="http://schemas.microsoft.com/office/drawing/2016/5/9/chartex" xmlns:cx4="http://schemas.microsoft.com/office/drawing/2016/5/10/chartex" xmlns:cx5="http://schemas.microsoft.com/office/drawing/2016/5/11/chartex" xmlns:cx6="http://schemas.microsoft.com/office/drawing/2016/5/12/chartex" xmlns:cx7="http://schemas.microsoft.com/office/drawing/2016/5/13/chartex" xmlns:cx8="http://schemas.microsoft.com/office/drawing/2016/5/14/chartex" xmlns:mc="http://schemas.openxmlformats.org/markup-compatibility/2006" xmlns:aink="http://schemas.microsoft.com/office/drawing/2016/ink" xmlns:am3d="http://schemas.microsoft.com/office/drawing/2017/model3d" xmlns:o="urn:schemas-microsoft-com:office:office" xmlns:r="http://schemas.openxmlformats.org/officeDocument/2006/relationships" xmlns:m="http://schemas.openxmlformats.org/officeDocument/2006/math" xmlns:v="urn:schemas-microsoft-com:vml" xmlns:wp14="http://schemas.microsoft.com/office/word/2010/wordprocessingDrawing" xmlns:wp="http://schemas.openxmlformats.org/drawingml/2006/wordprocessingDrawing" xmlns:w10="urn:schemas-microsoft-com:office:word" xmlns:w="http://schemas.openxmlformats.org/wordprocessingml/2006/main" xmlns:w14="http://schemas.microsoft.com/office/word/2010/wordml" xmlns:w15="http://schemas.microsoft.com/office/word/2012/wordml" xmlns:w16cid="http://schemas.microsoft.com/office/word/2016/wordml/cid" xmlns:w16se="http://schemas.microsoft.com/office/word/2015/wordml/symex" xmlns:wpg="http://schemas.microsoft.com/office/word/2010/wordprocessingGroup" xmlns:wpi="http://schemas.microsoft.com/office/word/2010/wordprocessingInk" xmlns:wne="http://schemas.microsoft.com/office/word/2006/wordml" xmlns:wps="http://schemas.microsoft.com/office/word/2010/wordprocessingShape" mc:Ignorable="w14 w15 w16se w16cid wp14">
+<w:document xmlns:wpc="http://schemas.microsoft.com/office/word/2010/wordprocessingCanvas" xmlns:cx="http://schemas.microsoft.com/office/drawing/2014/chartex" xmlns:cx1="http://schemas.microsoft.com/office/drawing/2015/9/8/chartex" xmlns:cx2="http://schemas.microsoft.com/office/drawing/2015/10/21/chartex" xmlns:cx3="http://schemas.microsoft.com/office/drawing/2016/5/9/chartex" xmlns:cx4="http://schemas.microsoft.com/office/drawing/2016/5/10/chartex" xmlns:cx5="http://schemas.microsoft.com/office/drawing/2016/5/11/chartex" xmlns:cx6="http://schemas.microsoft.com/office/drawing/2016/5/12/chartex" xmlns:cx7="http://schemas.microsoft.com/office/drawing/2016/5/13/chartex" xmlns:cx8="http://schemas.microsoft.com/office/drawing/2016/5/14/chartex" xmlns:mc="http://schemas.openxmlformats.org/markup-compatibility/2006" xmlns:aink="http://schemas.microsoft.com/office/drawing/2016/ink" xmlns:am3d="http://schemas.microsoft.com/office/drawing/2017/model3d" xmlns:o="urn:schemas-microsoft-com:office:office" xmlns:r="http://schemas.openxmlformats.org/officeDocument/2006/relationships" xmlns:m="http://schemas.openxmlformats.org/officeDocument/2006/math" xmlns:v="urn:schemas-microsoft-com:vml" xmlns:wp14="http://schemas.microsoft.com/office/word/2010/wordprocessingDrawing" xmlns:wp="http://schemas.openxmlformats.org/drawingml/2006/wordprocessingDrawing" xmlns:w10="urn:schemas-microsoft-com:office:word" xmlns:w="http://schemas.openxmlformats.org/wordprocessingml/2006/main" xmlns:w14="http://schemas.microsoft.com/office/word/2010/wordml" xmlns:w15="http://schemas.microsoft.com/office/word/2012/wordml" xmlns:w16cex="http://schemas.microsoft.com/office/word/2018/wordml/cex" xmlns:w16cid="http://schemas.microsoft.com/office/word/2016/wordml/cid" xmlns:w16="http://schemas.microsoft.com/office/word/2018/wordml" xmlns:w16sdtdh="http://schemas.microsoft.com/office/word/2020/wordml/sdtdatahash" xmlns:w16se="http://schemas.microsoft.com/office/word/2015/wordml/symex" xmlns:wpg="http://schemas.microsoft.com/office/word/2010/wordprocessingGroup" xmlns:wpi="http://schemas.microsoft.com/office/word/2010/wordprocessingInk" xmlns:wne="http://schemas.microsoft.com/office/word/2006/wordml" xmlns:wps="http://schemas.microsoft.com/office/word/2010/wordprocessingShape" mc:Ignorable="w14 w15 w16se w16cid w16 w16cex w16sdtdh wp14">
   <w:body>
     <w:p>
       <w:pPr>
@@ -14,15 +14,39 @@
           <w:b/>
           <w:sz w:val="28"/>
         </w:rPr>
-        <w:t>Student Experiences Survey</w:t>
-      </w:r>
-      <w:r>
-        <w:rPr>
-          <w:rStyle w:val="eop"/>
+        <w:t xml:space="preserve">Student </w:t>
+      </w:r>
+      <w:r>
+        <w:rPr>
+          <w:rStyle w:val="normaltextrun"/>
           <w:b/>
           <w:sz w:val="28"/>
         </w:rPr>
-        <w:t> </w:t>
+        <w:t>e</w:t>
+      </w:r>
+      <w:r>
+        <w:rPr>
+          <w:rStyle w:val="normaltextrun"/>
+          <w:b/>
+          <w:sz w:val="28"/>
+        </w:rPr>
+        <w:t xml:space="preserve">xperiences </w:t>
+      </w:r>
+      <w:r>
+        <w:rPr>
+          <w:rStyle w:val="normaltextrun"/>
+          <w:b/>
+          <w:sz w:val="28"/>
+        </w:rPr>
+        <w:t>s</w:t>
+      </w:r>
+      <w:r>
+        <w:rPr>
+          <w:rStyle w:val="normaltextrun"/>
+          <w:b/>
+          <w:sz w:val="28"/>
+        </w:rPr>
+        <w:t>urvey</w:t>
       </w:r>
     </w:p>
     <w:tbl>
@@ -783,68 +807,10 @@
         <w:rPr>
           <w:rStyle w:val="normaltextrun"/>
           <w:rFonts w:asciiTheme="minorHAnsi" w:hAnsiTheme="minorHAnsi" w:cstheme="minorHAnsi"/>
-          <w:b/>
-          <w:bCs/>
-          <w:sz w:val="22"/>
-          <w:szCs w:val="22"/>
+          <w:bCs/>
         </w:rPr>
       </w:pPr>
-      <w:r>
-        <w:rPr>
-          <w:rStyle w:val="normaltextrun"/>
-          <w:rFonts w:asciiTheme="minorHAnsi" w:hAnsiTheme="minorHAnsi" w:cstheme="minorHAnsi"/>
-          <w:b/>
-          <w:bCs/>
-          <w:color w:val="000000"/>
-          <w:sz w:val="22"/>
-          <w:szCs w:val="22"/>
-        </w:rPr>
-        <w:t>What is a saying, metaphor, analogy, or parable you remember hearing from your parents or guardians, grandparents, aunts and uncles? And what do you think it means?</w:t>
-      </w:r>
-      <w:r>
-        <w:rPr>
-          <w:rStyle w:val="normaltextrun"/>
-          <w:rFonts w:asciiTheme="minorHAnsi" w:hAnsiTheme="minorHAnsi" w:cstheme="minorHAnsi"/>
-          <w:b/>
-          <w:bCs/>
-        </w:rPr>
-        <w:t> </w:t>
-      </w:r>
     </w:p>
-    <w:tbl>
-      <w:tblPr>
-        <w:tblStyle w:val="TableGrid"/>
-        <w:tblW w:w="9379" w:type="dxa"/>
-        <w:tblLook w:val="04A0" w:firstRow="1" w:lastRow="0" w:firstColumn="1" w:lastColumn="0" w:noHBand="0" w:noVBand="1"/>
-      </w:tblPr>
-      <w:tblGrid>
-        <w:gridCol w:w="9379"/>
-      </w:tblGrid>
-      <w:tr>
-        <w:trPr>
-          <w:trHeight w:val="974"/>
-        </w:trPr>
-        <w:tc>
-          <w:tcPr>
-            <w:tcW w:w="9379" w:type="dxa"/>
-          </w:tcPr>
-          <w:p>
-            <w:pPr>
-              <w:pStyle w:val="paragraph"/>
-              <w:spacing w:before="0" w:beforeAutospacing="0" w:after="0" w:afterAutospacing="0"/>
-              <w:textAlignment w:val="baseline"/>
-              <w:rPr>
-                <w:rStyle w:val="eop"/>
-                <w:rFonts w:ascii="Calibri" w:hAnsi="Calibri" w:cs="Calibri"/>
-                <w:color w:val="000000"/>
-                <w:sz w:val="22"/>
-                <w:szCs w:val="22"/>
-              </w:rPr>
-            </w:pPr>
-          </w:p>
-        </w:tc>
-      </w:tr>
-    </w:tbl>
     <w:p>
       <w:pPr>
         <w:pStyle w:val="paragraph"/>
@@ -856,7 +822,6 @@
           <w:bCs/>
         </w:rPr>
       </w:pPr>
-      <w:bookmarkStart w:id="0" w:name="_GoBack"/>
       <w:r>
         <w:rPr>
           <w:rStyle w:val="normaltextrun"/>
@@ -879,10 +844,17 @@
           <w:rFonts w:asciiTheme="minorHAnsi" w:hAnsiTheme="minorHAnsi" w:cstheme="minorHAnsi"/>
           <w:bCs/>
         </w:rPr>
-        <w:t>you are using SNAP</w:t>
+        <w:t xml:space="preserve">you are using </w:t>
+      </w:r>
+      <w:r>
+        <w:rPr>
+          <w:rStyle w:val="normaltextrun"/>
+          <w:rFonts w:asciiTheme="minorHAnsi" w:hAnsiTheme="minorHAnsi" w:cstheme="minorHAnsi"/>
+          <w:bCs/>
+        </w:rPr>
+        <w:t>Snap!</w:t>
       </w:r>
     </w:p>
-    <w:bookmarkEnd w:id="0"/>
     <w:tbl>
       <w:tblPr>
         <w:tblStyle w:val="TableGrid"/>
@@ -923,8 +895,7 @@
       </w:pPr>
     </w:p>
     <w:sectPr>
-      <w:headerReference w:type="default" r:id="rId6"/>
-      <w:footerReference w:type="default" r:id="rId7"/>
+      <w:footerReference w:type="default" r:id="rId6"/>
       <w:pgSz w:w="12240" w:h="15840"/>
       <w:pgMar w:top="1440" w:right="288" w:bottom="288" w:left="1440" w:header="720" w:footer="720" w:gutter="0"/>
       <w:cols w:space="720"/>
@@ -935,7 +906,7 @@
 </file>
 
 <file path=word/endnotes.xml><?xml version="1.0" encoding="utf-8"?>
-<w:endnotes xmlns:wpc="http://schemas.microsoft.com/office/word/2010/wordprocessingCanvas" xmlns:cx="http://schemas.microsoft.com/office/drawing/2014/chartex" xmlns:cx1="http://schemas.microsoft.com/office/drawing/2015/9/8/chartex" xmlns:cx2="http://schemas.microsoft.com/office/drawing/2015/10/21/chartex" xmlns:cx3="http://schemas.microsoft.com/office/drawing/2016/5/9/chartex" xmlns:cx4="http://schemas.microsoft.com/office/drawing/2016/5/10/chartex" xmlns:cx5="http://schemas.microsoft.com/office/drawing/2016/5/11/chartex" xmlns:cx6="http://schemas.microsoft.com/office/drawing/2016/5/12/chartex" xmlns:cx7="http://schemas.microsoft.com/office/drawing/2016/5/13/chartex" xmlns:cx8="http://schemas.microsoft.com/office/drawing/2016/5/14/chartex" xmlns:mc="http://schemas.openxmlformats.org/markup-compatibility/2006" xmlns:aink="http://schemas.microsoft.com/office/drawing/2016/ink" xmlns:am3d="http://schemas.microsoft.com/office/drawing/2017/model3d" xmlns:o="urn:schemas-microsoft-com:office:office" xmlns:r="http://schemas.openxmlformats.org/officeDocument/2006/relationships" xmlns:m="http://schemas.openxmlformats.org/officeDocument/2006/math" xmlns:v="urn:schemas-microsoft-com:vml" xmlns:wp14="http://schemas.microsoft.com/office/word/2010/wordprocessingDrawing" xmlns:wp="http://schemas.openxmlformats.org/drawingml/2006/wordprocessingDrawing" xmlns:w10="urn:schemas-microsoft-com:office:word" xmlns:w="http://schemas.openxmlformats.org/wordprocessingml/2006/main" xmlns:w14="http://schemas.microsoft.com/office/word/2010/wordml" xmlns:w15="http://schemas.microsoft.com/office/word/2012/wordml" xmlns:w16cid="http://schemas.microsoft.com/office/word/2016/wordml/cid" xmlns:w16se="http://schemas.microsoft.com/office/word/2015/wordml/symex" xmlns:wpg="http://schemas.microsoft.com/office/word/2010/wordprocessingGroup" xmlns:wpi="http://schemas.microsoft.com/office/word/2010/wordprocessingInk" xmlns:wne="http://schemas.microsoft.com/office/word/2006/wordml" xmlns:wps="http://schemas.microsoft.com/office/word/2010/wordprocessingShape" mc:Ignorable="w14 w15 w16se w16cid wp14">
+<w:endnotes xmlns:wpc="http://schemas.microsoft.com/office/word/2010/wordprocessingCanvas" xmlns:cx="http://schemas.microsoft.com/office/drawing/2014/chartex" xmlns:cx1="http://schemas.microsoft.com/office/drawing/2015/9/8/chartex" xmlns:cx2="http://schemas.microsoft.com/office/drawing/2015/10/21/chartex" xmlns:cx3="http://schemas.microsoft.com/office/drawing/2016/5/9/chartex" xmlns:cx4="http://schemas.microsoft.com/office/drawing/2016/5/10/chartex" xmlns:cx5="http://schemas.microsoft.com/office/drawing/2016/5/11/chartex" xmlns:cx6="http://schemas.microsoft.com/office/drawing/2016/5/12/chartex" xmlns:cx7="http://schemas.microsoft.com/office/drawing/2016/5/13/chartex" xmlns:cx8="http://schemas.microsoft.com/office/drawing/2016/5/14/chartex" xmlns:mc="http://schemas.openxmlformats.org/markup-compatibility/2006" xmlns:aink="http://schemas.microsoft.com/office/drawing/2016/ink" xmlns:am3d="http://schemas.microsoft.com/office/drawing/2017/model3d" xmlns:o="urn:schemas-microsoft-com:office:office" xmlns:r="http://schemas.openxmlformats.org/officeDocument/2006/relationships" xmlns:m="http://schemas.openxmlformats.org/officeDocument/2006/math" xmlns:v="urn:schemas-microsoft-com:vml" xmlns:wp14="http://schemas.microsoft.com/office/word/2010/wordprocessingDrawing" xmlns:wp="http://schemas.openxmlformats.org/drawingml/2006/wordprocessingDrawing" xmlns:w10="urn:schemas-microsoft-com:office:word" xmlns:w="http://schemas.openxmlformats.org/wordprocessingml/2006/main" xmlns:w14="http://schemas.microsoft.com/office/word/2010/wordml" xmlns:w15="http://schemas.microsoft.com/office/word/2012/wordml" xmlns:w16cex="http://schemas.microsoft.com/office/word/2018/wordml/cex" xmlns:w16cid="http://schemas.microsoft.com/office/word/2016/wordml/cid" xmlns:w16="http://schemas.microsoft.com/office/word/2018/wordml" xmlns:w16sdtdh="http://schemas.microsoft.com/office/word/2020/wordml/sdtdatahash" xmlns:w16se="http://schemas.microsoft.com/office/word/2015/wordml/symex" xmlns:wpg="http://schemas.microsoft.com/office/word/2010/wordprocessingGroup" xmlns:wpi="http://schemas.microsoft.com/office/word/2010/wordprocessingInk" xmlns:wne="http://schemas.microsoft.com/office/word/2006/wordml" xmlns:wps="http://schemas.microsoft.com/office/word/2010/wordprocessingShape" mc:Ignorable="w14 w15 w16se w16cid w16 w16cex w16sdtdh wp14">
   <w:endnote w:type="separator" w:id="-1">
     <w:p>
       <w:pPr>
@@ -960,7 +931,7 @@
 </file>
 
 <file path=word/footer1.xml><?xml version="1.0" encoding="utf-8"?>
-<w:ftr xmlns:wpc="http://schemas.microsoft.com/office/word/2010/wordprocessingCanvas" xmlns:cx="http://schemas.microsoft.com/office/drawing/2014/chartex" xmlns:cx1="http://schemas.microsoft.com/office/drawing/2015/9/8/chartex" xmlns:cx2="http://schemas.microsoft.com/office/drawing/2015/10/21/chartex" xmlns:cx3="http://schemas.microsoft.com/office/drawing/2016/5/9/chartex" xmlns:cx4="http://schemas.microsoft.com/office/drawing/2016/5/10/chartex" xmlns:cx5="http://schemas.microsoft.com/office/drawing/2016/5/11/chartex" xmlns:cx6="http://schemas.microsoft.com/office/drawing/2016/5/12/chartex" xmlns:cx7="http://schemas.microsoft.com/office/drawing/2016/5/13/chartex" xmlns:cx8="http://schemas.microsoft.com/office/drawing/2016/5/14/chartex" xmlns:mc="http://schemas.openxmlformats.org/markup-compatibility/2006" xmlns:aink="http://schemas.microsoft.com/office/drawing/2016/ink" xmlns:am3d="http://schemas.microsoft.com/office/drawing/2017/model3d" xmlns:o="urn:schemas-microsoft-com:office:office" xmlns:r="http://schemas.openxmlformats.org/officeDocument/2006/relationships" xmlns:m="http://schemas.openxmlformats.org/officeDocument/2006/math" xmlns:v="urn:schemas-microsoft-com:vml" xmlns:wp14="http://schemas.microsoft.com/office/word/2010/wordprocessingDrawing" xmlns:wp="http://schemas.openxmlformats.org/drawingml/2006/wordprocessingDrawing" xmlns:w10="urn:schemas-microsoft-com:office:word" xmlns:w="http://schemas.openxmlformats.org/wordprocessingml/2006/main" xmlns:w14="http://schemas.microsoft.com/office/word/2010/wordml" xmlns:w15="http://schemas.microsoft.com/office/word/2012/wordml" xmlns:w16cid="http://schemas.microsoft.com/office/word/2016/wordml/cid" xmlns:w16se="http://schemas.microsoft.com/office/word/2015/wordml/symex" xmlns:wpg="http://schemas.microsoft.com/office/word/2010/wordprocessingGroup" xmlns:wpi="http://schemas.microsoft.com/office/word/2010/wordprocessingInk" xmlns:wne="http://schemas.microsoft.com/office/word/2006/wordml" xmlns:wps="http://schemas.microsoft.com/office/word/2010/wordprocessingShape" mc:Ignorable="w14 w15 w16se w16cid wp14">
+<w:ftr xmlns:wpc="http://schemas.microsoft.com/office/word/2010/wordprocessingCanvas" xmlns:cx="http://schemas.microsoft.com/office/drawing/2014/chartex" xmlns:cx1="http://schemas.microsoft.com/office/drawing/2015/9/8/chartex" xmlns:cx2="http://schemas.microsoft.com/office/drawing/2015/10/21/chartex" xmlns:cx3="http://schemas.microsoft.com/office/drawing/2016/5/9/chartex" xmlns:cx4="http://schemas.microsoft.com/office/drawing/2016/5/10/chartex" xmlns:cx5="http://schemas.microsoft.com/office/drawing/2016/5/11/chartex" xmlns:cx6="http://schemas.microsoft.com/office/drawing/2016/5/12/chartex" xmlns:cx7="http://schemas.microsoft.com/office/drawing/2016/5/13/chartex" xmlns:cx8="http://schemas.microsoft.com/office/drawing/2016/5/14/chartex" xmlns:mc="http://schemas.openxmlformats.org/markup-compatibility/2006" xmlns:aink="http://schemas.microsoft.com/office/drawing/2016/ink" xmlns:am3d="http://schemas.microsoft.com/office/drawing/2017/model3d" xmlns:o="urn:schemas-microsoft-com:office:office" xmlns:r="http://schemas.openxmlformats.org/officeDocument/2006/relationships" xmlns:m="http://schemas.openxmlformats.org/officeDocument/2006/math" xmlns:v="urn:schemas-microsoft-com:vml" xmlns:wp14="http://schemas.microsoft.com/office/word/2010/wordprocessingDrawing" xmlns:wp="http://schemas.openxmlformats.org/drawingml/2006/wordprocessingDrawing" xmlns:w10="urn:schemas-microsoft-com:office:word" xmlns:w="http://schemas.openxmlformats.org/wordprocessingml/2006/main" xmlns:w14="http://schemas.microsoft.com/office/word/2010/wordml" xmlns:w15="http://schemas.microsoft.com/office/word/2012/wordml" xmlns:w16cex="http://schemas.microsoft.com/office/word/2018/wordml/cex" xmlns:w16cid="http://schemas.microsoft.com/office/word/2016/wordml/cid" xmlns:w16="http://schemas.microsoft.com/office/word/2018/wordml" xmlns:w16sdtdh="http://schemas.microsoft.com/office/word/2020/wordml/sdtdatahash" xmlns:w16se="http://schemas.microsoft.com/office/word/2015/wordml/symex" xmlns:wpg="http://schemas.microsoft.com/office/word/2010/wordprocessingGroup" xmlns:wpi="http://schemas.microsoft.com/office/word/2010/wordprocessingInk" xmlns:wne="http://schemas.microsoft.com/office/word/2006/wordml" xmlns:wps="http://schemas.microsoft.com/office/word/2010/wordprocessingShape" mc:Ignorable="w14 w15 w16se w16cid w16 w16cex w16sdtdh wp14">
   <w:p>
     <w:pPr>
       <w:pStyle w:val="Footer"/>
@@ -1032,30 +1003,14 @@
         <w:sz w:val="14"/>
         <w:szCs w:val="14"/>
       </w:rPr>
-      <w:t xml:space="preserve">This license allows </w:t>
-    </w:r>
-    <w:proofErr w:type="spellStart"/>
-    <w:r>
-      <w:rPr>
-        <w:sz w:val="14"/>
-        <w:szCs w:val="14"/>
-      </w:rPr>
-      <w:t>reusers</w:t>
-    </w:r>
-    <w:proofErr w:type="spellEnd"/>
-    <w:r>
-      <w:rPr>
-        <w:sz w:val="14"/>
-        <w:szCs w:val="14"/>
-      </w:rPr>
-      <w:t xml:space="preserve"> to distribute, remix, adapt, and build upon the material in any medium or format for noncommercial purposes only, and only so long as attribution is given to the creator. If you remix, adapt, or build upon the material, you must license the modified material under identical terms.</w:t>
+      <w:t>This license allows reusers to distribute, remix, adapt, and build upon the material in any medium or format for noncommercial purposes only, and only so long as attribution is given to the creator. If you remix, adapt, or build upon the material, you must license the modified material under identical terms.</w:t>
     </w:r>
   </w:p>
 </w:ftr>
 </file>
 
 <file path=word/footnotes.xml><?xml version="1.0" encoding="utf-8"?>
-<w:footnotes xmlns:wpc="http://schemas.microsoft.com/office/word/2010/wordprocessingCanvas" xmlns:cx="http://schemas.microsoft.com/office/drawing/2014/chartex" xmlns:cx1="http://schemas.microsoft.com/office/drawing/2015/9/8/chartex" xmlns:cx2="http://schemas.microsoft.com/office/drawing/2015/10/21/chartex" xmlns:cx3="http://schemas.microsoft.com/office/drawing/2016/5/9/chartex" xmlns:cx4="http://schemas.microsoft.com/office/drawing/2016/5/10/chartex" xmlns:cx5="http://schemas.microsoft.com/office/drawing/2016/5/11/chartex" xmlns:cx6="http://schemas.microsoft.com/office/drawing/2016/5/12/chartex" xmlns:cx7="http://schemas.microsoft.com/office/drawing/2016/5/13/chartex" xmlns:cx8="http://schemas.microsoft.com/office/drawing/2016/5/14/chartex" xmlns:mc="http://schemas.openxmlformats.org/markup-compatibility/2006" xmlns:aink="http://schemas.microsoft.com/office/drawing/2016/ink" xmlns:am3d="http://schemas.microsoft.com/office/drawing/2017/model3d" xmlns:o="urn:schemas-microsoft-com:office:office" xmlns:r="http://schemas.openxmlformats.org/officeDocument/2006/relationships" xmlns:m="http://schemas.openxmlformats.org/officeDocument/2006/math" xmlns:v="urn:schemas-microsoft-com:vml" xmlns:wp14="http://schemas.microsoft.com/office/word/2010/wordprocessingDrawing" xmlns:wp="http://schemas.openxmlformats.org/drawingml/2006/wordprocessingDrawing" xmlns:w10="urn:schemas-microsoft-com:office:word" xmlns:w="http://schemas.openxmlformats.org/wordprocessingml/2006/main" xmlns:w14="http://schemas.microsoft.com/office/word/2010/wordml" xmlns:w15="http://schemas.microsoft.com/office/word/2012/wordml" xmlns:w16cid="http://schemas.microsoft.com/office/word/2016/wordml/cid" xmlns:w16se="http://schemas.microsoft.com/office/word/2015/wordml/symex" xmlns:wpg="http://schemas.microsoft.com/office/word/2010/wordprocessingGroup" xmlns:wpi="http://schemas.microsoft.com/office/word/2010/wordprocessingInk" xmlns:wne="http://schemas.microsoft.com/office/word/2006/wordml" xmlns:wps="http://schemas.microsoft.com/office/word/2010/wordprocessingShape" mc:Ignorable="w14 w15 w16se w16cid wp14">
+<w:footnotes xmlns:wpc="http://schemas.microsoft.com/office/word/2010/wordprocessingCanvas" xmlns:cx="http://schemas.microsoft.com/office/drawing/2014/chartex" xmlns:cx1="http://schemas.microsoft.com/office/drawing/2015/9/8/chartex" xmlns:cx2="http://schemas.microsoft.com/office/drawing/2015/10/21/chartex" xmlns:cx3="http://schemas.microsoft.com/office/drawing/2016/5/9/chartex" xmlns:cx4="http://schemas.microsoft.com/office/drawing/2016/5/10/chartex" xmlns:cx5="http://schemas.microsoft.com/office/drawing/2016/5/11/chartex" xmlns:cx6="http://schemas.microsoft.com/office/drawing/2016/5/12/chartex" xmlns:cx7="http://schemas.microsoft.com/office/drawing/2016/5/13/chartex" xmlns:cx8="http://schemas.microsoft.com/office/drawing/2016/5/14/chartex" xmlns:mc="http://schemas.openxmlformats.org/markup-compatibility/2006" xmlns:aink="http://schemas.microsoft.com/office/drawing/2016/ink" xmlns:am3d="http://schemas.microsoft.com/office/drawing/2017/model3d" xmlns:o="urn:schemas-microsoft-com:office:office" xmlns:r="http://schemas.openxmlformats.org/officeDocument/2006/relationships" xmlns:m="http://schemas.openxmlformats.org/officeDocument/2006/math" xmlns:v="urn:schemas-microsoft-com:vml" xmlns:wp14="http://schemas.microsoft.com/office/word/2010/wordprocessingDrawing" xmlns:wp="http://schemas.openxmlformats.org/drawingml/2006/wordprocessingDrawing" xmlns:w10="urn:schemas-microsoft-com:office:word" xmlns:w="http://schemas.openxmlformats.org/wordprocessingml/2006/main" xmlns:w14="http://schemas.microsoft.com/office/word/2010/wordml" xmlns:w15="http://schemas.microsoft.com/office/word/2012/wordml" xmlns:w16cex="http://schemas.microsoft.com/office/word/2018/wordml/cex" xmlns:w16cid="http://schemas.microsoft.com/office/word/2016/wordml/cid" xmlns:w16="http://schemas.microsoft.com/office/word/2018/wordml" xmlns:w16sdtdh="http://schemas.microsoft.com/office/word/2020/wordml/sdtdatahash" xmlns:w16se="http://schemas.microsoft.com/office/word/2015/wordml/symex" xmlns:wpg="http://schemas.microsoft.com/office/word/2010/wordprocessingGroup" xmlns:wpi="http://schemas.microsoft.com/office/word/2010/wordprocessingInk" xmlns:wne="http://schemas.microsoft.com/office/word/2006/wordml" xmlns:wps="http://schemas.microsoft.com/office/word/2010/wordprocessingShape" mc:Ignorable="w14 w15 w16se w16cid w16 w16cex w16sdtdh wp14">
   <w:footnote w:type="separator" w:id="-1">
     <w:p>
       <w:pPr>
@@ -1079,72 +1034,8 @@
 </w:footnotes>
 </file>
 
-<file path=word/header1.xml><?xml version="1.0" encoding="utf-8"?>
-<w:hdr xmlns:wpc="http://schemas.microsoft.com/office/word/2010/wordprocessingCanvas" xmlns:cx="http://schemas.microsoft.com/office/drawing/2014/chartex" xmlns:cx1="http://schemas.microsoft.com/office/drawing/2015/9/8/chartex" xmlns:cx2="http://schemas.microsoft.com/office/drawing/2015/10/21/chartex" xmlns:cx3="http://schemas.microsoft.com/office/drawing/2016/5/9/chartex" xmlns:cx4="http://schemas.microsoft.com/office/drawing/2016/5/10/chartex" xmlns:cx5="http://schemas.microsoft.com/office/drawing/2016/5/11/chartex" xmlns:cx6="http://schemas.microsoft.com/office/drawing/2016/5/12/chartex" xmlns:cx7="http://schemas.microsoft.com/office/drawing/2016/5/13/chartex" xmlns:cx8="http://schemas.microsoft.com/office/drawing/2016/5/14/chartex" xmlns:mc="http://schemas.openxmlformats.org/markup-compatibility/2006" xmlns:aink="http://schemas.microsoft.com/office/drawing/2016/ink" xmlns:am3d="http://schemas.microsoft.com/office/drawing/2017/model3d" xmlns:o="urn:schemas-microsoft-com:office:office" xmlns:r="http://schemas.openxmlformats.org/officeDocument/2006/relationships" xmlns:m="http://schemas.openxmlformats.org/officeDocument/2006/math" xmlns:v="urn:schemas-microsoft-com:vml" xmlns:wp14="http://schemas.microsoft.com/office/word/2010/wordprocessingDrawing" xmlns:wp="http://schemas.openxmlformats.org/drawingml/2006/wordprocessingDrawing" xmlns:w10="urn:schemas-microsoft-com:office:word" xmlns:w="http://schemas.openxmlformats.org/wordprocessingml/2006/main" xmlns:w14="http://schemas.microsoft.com/office/word/2010/wordml" xmlns:w15="http://schemas.microsoft.com/office/word/2012/wordml" xmlns:w16cid="http://schemas.microsoft.com/office/word/2016/wordml/cid" xmlns:w16se="http://schemas.microsoft.com/office/word/2015/wordml/symex" xmlns:wpg="http://schemas.microsoft.com/office/word/2010/wordprocessingGroup" xmlns:wpi="http://schemas.microsoft.com/office/word/2010/wordprocessingInk" xmlns:wne="http://schemas.microsoft.com/office/word/2006/wordml" xmlns:wps="http://schemas.microsoft.com/office/word/2010/wordprocessingShape" mc:Ignorable="w14 w15 w16se w16cid wp14">
-  <w:p>
-    <w:pPr>
-      <w:pStyle w:val="Header"/>
-    </w:pPr>
-    <w:r>
-      <w:rPr>
-        <w:noProof/>
-      </w:rPr>
-      <w:drawing>
-        <wp:anchor distT="0" distB="0" distL="114300" distR="114300" simplePos="0" relativeHeight="251658240" behindDoc="0" locked="0" layoutInCell="1" allowOverlap="1" wp14:anchorId="2481BC2C" wp14:editId="5150A331">
-          <wp:simplePos x="0" y="0"/>
-          <wp:positionH relativeFrom="column">
-            <wp:posOffset>-352425</wp:posOffset>
-          </wp:positionH>
-          <wp:positionV relativeFrom="paragraph">
-            <wp:posOffset>-228600</wp:posOffset>
-          </wp:positionV>
-          <wp:extent cx="871304" cy="390525"/>
-          <wp:effectExtent l="0" t="0" r="0" b="0"/>
-          <wp:wrapTopAndBottom/>
-          <wp:docPr id="1" name="Picture 1" descr="A picture containing drawing&#10;&#10;Description automatically generated"/>
-          <wp:cNvGraphicFramePr>
-            <a:graphicFrameLocks xmlns:a="http://schemas.openxmlformats.org/drawingml/2006/main" noChangeAspect="1"/>
-          </wp:cNvGraphicFramePr>
-          <a:graphic xmlns:a="http://schemas.openxmlformats.org/drawingml/2006/main">
-            <a:graphicData uri="http://schemas.openxmlformats.org/drawingml/2006/picture">
-              <pic:pic xmlns:pic="http://schemas.openxmlformats.org/drawingml/2006/picture">
-                <pic:nvPicPr>
-                  <pic:cNvPr id="1" name="Microsoft-logo_rgb_c-gray.png"/>
-                  <pic:cNvPicPr/>
-                </pic:nvPicPr>
-                <pic:blipFill>
-                  <a:blip r:embed="rId1">
-                    <a:extLst>
-                      <a:ext uri="{28A0092B-C50C-407E-A947-70E740481C1C}">
-                        <a14:useLocalDpi xmlns:a14="http://schemas.microsoft.com/office/drawing/2010/main" val="0"/>
-                      </a:ext>
-                    </a:extLst>
-                  </a:blip>
-                  <a:stretch>
-                    <a:fillRect/>
-                  </a:stretch>
-                </pic:blipFill>
-                <pic:spPr>
-                  <a:xfrm>
-                    <a:off x="0" y="0"/>
-                    <a:ext cx="871304" cy="390525"/>
-                  </a:xfrm>
-                  <a:prstGeom prst="rect">
-                    <a:avLst/>
-                  </a:prstGeom>
-                </pic:spPr>
-              </pic:pic>
-            </a:graphicData>
-          </a:graphic>
-        </wp:anchor>
-      </w:drawing>
-    </w:r>
-  </w:p>
-</w:hdr>
-</file>
-
 <file path=word/styles.xml><?xml version="1.0" encoding="utf-8"?>
-<w:styles xmlns:mc="http://schemas.openxmlformats.org/markup-compatibility/2006" xmlns:r="http://schemas.openxmlformats.org/officeDocument/2006/relationships" xmlns:w="http://schemas.openxmlformats.org/wordprocessingml/2006/main" xmlns:w14="http://schemas.microsoft.com/office/word/2010/wordml" xmlns:w15="http://schemas.microsoft.com/office/word/2012/wordml" xmlns:w16cid="http://schemas.microsoft.com/office/word/2016/wordml/cid" xmlns:w16se="http://schemas.microsoft.com/office/word/2015/wordml/symex" mc:Ignorable="w14 w15 w16se w16cid">
+<w:styles xmlns:mc="http://schemas.openxmlformats.org/markup-compatibility/2006" xmlns:r="http://schemas.openxmlformats.org/officeDocument/2006/relationships" xmlns:w="http://schemas.openxmlformats.org/wordprocessingml/2006/main" xmlns:w14="http://schemas.microsoft.com/office/word/2010/wordml" xmlns:w15="http://schemas.microsoft.com/office/word/2012/wordml" xmlns:w16cex="http://schemas.microsoft.com/office/word/2018/wordml/cex" xmlns:w16cid="http://schemas.microsoft.com/office/word/2016/wordml/cid" xmlns:w16="http://schemas.microsoft.com/office/word/2018/wordml" xmlns:w16sdtdh="http://schemas.microsoft.com/office/word/2020/wordml/sdtdatahash" xmlns:w16se="http://schemas.microsoft.com/office/word/2015/wordml/symex" mc:Ignorable="w14 w15 w16se w16cid w16 w16cex w16sdtdh">
   <w:docDefaults>
     <w:rPrDefault>
       <w:rPr>
@@ -1266,6 +1157,7 @@
     <w:lsdException w:name="HTML Sample" w:semiHidden="1" w:unhideWhenUsed="1"/>
     <w:lsdException w:name="HTML Typewriter" w:semiHidden="1" w:unhideWhenUsed="1"/>
     <w:lsdException w:name="HTML Variable" w:semiHidden="1" w:unhideWhenUsed="1"/>
+    <w:lsdException w:name="Normal Table" w:semiHidden="1" w:unhideWhenUsed="1"/>
     <w:lsdException w:name="annotation subject" w:semiHidden="1" w:unhideWhenUsed="1"/>
     <w:lsdException w:name="No List" w:semiHidden="1" w:unhideWhenUsed="1"/>
     <w:lsdException w:name="Outline List 1" w:semiHidden="1" w:unhideWhenUsed="1"/>
@@ -1312,8 +1204,10 @@
     <w:lsdException w:name="Table Subtle 2" w:semiHidden="1" w:unhideWhenUsed="1"/>
     <w:lsdException w:name="Table Web 1" w:semiHidden="1" w:unhideWhenUsed="1"/>
     <w:lsdException w:name="Table Web 2" w:semiHidden="1" w:unhideWhenUsed="1"/>
+    <w:lsdException w:name="Table Web 3" w:semiHidden="1" w:unhideWhenUsed="1"/>
     <w:lsdException w:name="Balloon Text" w:semiHidden="1" w:unhideWhenUsed="1"/>
     <w:lsdException w:name="Table Grid" w:uiPriority="39"/>
+    <w:lsdException w:name="Table Theme" w:semiHidden="1" w:unhideWhenUsed="1"/>
     <w:lsdException w:name="Placeholder Text" w:semiHidden="1"/>
     <w:lsdException w:name="No Spacing" w:uiPriority="1" w:qFormat="1"/>
     <w:lsdException w:name="Light Shading" w:uiPriority="60"/>

</xml_diff>